<commit_message>
Add English handouts, correct typos in German handouts, update readme
</commit_message>
<xml_diff>
--- a/handouts-de/handout-01-installation.docx
+++ b/handouts-de/handout-01-installation.docx
@@ -27,15 +27,7 @@
     </w:p>
     <w:p>
       <w:r>
-        <w:t xml:space="preserve">Die JRE (Java </w:t>
-      </w:r>
-      <w:proofErr w:type="spellStart"/>
-      <w:r>
-        <w:t>Runtime</w:t>
-      </w:r>
-      <w:proofErr w:type="spellEnd"/>
-      <w:r>
-        <w:t xml:space="preserve"> Environment) ist meist auf einem System schon installiert. </w:t>
+        <w:t xml:space="preserve">Die JRE (Java Runtime Environment) ist meist auf einem System schon installiert. </w:t>
       </w:r>
       <w:r>
         <w:t xml:space="preserve">Damit kann man aber nur Java-Programme ausführen. Zum Entwickeln von Programmen </w:t>
@@ -165,15 +157,7 @@
     </w:p>
     <w:p>
       <w:r>
-        <w:t xml:space="preserve">Merken Sie Sich, wohin Sie das JDK installieren. Wir müssen das nachher bei </w:t>
-      </w:r>
-      <w:proofErr w:type="spellStart"/>
-      <w:r>
-        <w:t>Eclipse</w:t>
-      </w:r>
-      <w:proofErr w:type="spellEnd"/>
-      <w:r>
-        <w:t xml:space="preserve"> angeben.</w:t>
+        <w:t>Merken Sie Sich, wohin Sie das JDK installieren. Wir müssen das nachher bei Eclipse angeben.</w:t>
       </w:r>
     </w:p>
     <w:p/>
@@ -184,32 +168,11 @@
       <w:pPr>
         <w:pStyle w:val="berschrift1"/>
       </w:pPr>
-      <w:proofErr w:type="spellStart"/>
-      <w:r>
-        <w:t>Eclipse</w:t>
-      </w:r>
-      <w:proofErr w:type="spellEnd"/>
-      <w:r>
-        <w:t xml:space="preserve"> installieren</w:t>
-      </w:r>
-      <w:r>
-        <w:t xml:space="preserve"> (inkl. e(</w:t>
-      </w:r>
-      <w:proofErr w:type="spellStart"/>
-      <w:r>
-        <w:t>fx</w:t>
-      </w:r>
-      <w:proofErr w:type="spellEnd"/>
-      <w:r>
-        <w:t>)</w:t>
-      </w:r>
-      <w:proofErr w:type="spellStart"/>
-      <w:r>
-        <w:t>clipse</w:t>
-      </w:r>
-      <w:proofErr w:type="spellEnd"/>
-      <w:r>
-        <w:t>)</w:t>
+      <w:r>
+        <w:t>Eclipse installieren</w:t>
+      </w:r>
+      <w:r>
+        <w:t xml:space="preserve"> (inkl. e(fx)clipse)</w:t>
       </w:r>
     </w:p>
     <w:p>
@@ -222,13 +185,8 @@
     </w:p>
     <w:p>
       <w:r>
-        <w:t xml:space="preserve">Wir verwenden für den Unterricht </w:t>
-      </w:r>
-      <w:proofErr w:type="spellStart"/>
-      <w:r>
-        <w:t>Eclipse</w:t>
-      </w:r>
-      <w:proofErr w:type="spellEnd"/>
+        <w:t>Wir verwenden für den Unterricht Eclipse</w:t>
+      </w:r>
       <w:r>
         <w:t xml:space="preserve"> (es gäbe natürlich auch andere</w:t>
       </w:r>
@@ -236,23 +194,7 @@
         <w:t>,</w:t>
       </w:r>
       <w:r>
-        <w:t xml:space="preserve"> wie </w:t>
-      </w:r>
-      <w:proofErr w:type="spellStart"/>
-      <w:r>
-        <w:t>Netbeans</w:t>
-      </w:r>
-      <w:proofErr w:type="spellEnd"/>
-      <w:r>
-        <w:t xml:space="preserve"> oder </w:t>
-      </w:r>
-      <w:proofErr w:type="spellStart"/>
-      <w:r>
-        <w:t>Intellij</w:t>
-      </w:r>
-      <w:proofErr w:type="spellEnd"/>
-      <w:r>
-        <w:t xml:space="preserve"> IDEA)</w:t>
+        <w:t xml:space="preserve"> wie Netbeans oder Intellij IDEA)</w:t>
       </w:r>
       <w:r>
         <w:t>.</w:t>
@@ -262,40 +204,11 @@
       </w:r>
     </w:p>
     <w:p>
-      <w:proofErr w:type="spellStart"/>
-      <w:r>
-        <w:t>Eclipse</w:t>
-      </w:r>
-      <w:proofErr w:type="spellEnd"/>
-      <w:r>
-        <w:t xml:space="preserve"> besteht aus einem Kern-Programm und unzähligen(!) </w:t>
-      </w:r>
-      <w:proofErr w:type="spellStart"/>
-      <w:r>
-        <w:t>Plugins</w:t>
-      </w:r>
-      <w:proofErr w:type="spellEnd"/>
-      <w:r>
-        <w:t xml:space="preserve">, die man je nach Bedarf dazu installieren kann. </w:t>
-      </w:r>
-      <w:r>
-        <w:t xml:space="preserve">Wir verwenden ein vorgefertigtes Packet mit </w:t>
-      </w:r>
-      <w:proofErr w:type="spellStart"/>
-      <w:r>
-        <w:t>Eclipse</w:t>
-      </w:r>
-      <w:proofErr w:type="spellEnd"/>
-      <w:r>
-        <w:t xml:space="preserve"> und den </w:t>
-      </w:r>
-      <w:proofErr w:type="spellStart"/>
-      <w:r>
-        <w:t>Plugins</w:t>
-      </w:r>
-      <w:proofErr w:type="spellEnd"/>
-      <w:r>
-        <w:t xml:space="preserve">, die wir brauchen. </w:t>
+      <w:r>
+        <w:t xml:space="preserve">Eclipse besteht aus einem Kern-Programm und unzähligen(!) Plugins, die man je nach Bedarf dazu installieren kann. </w:t>
+      </w:r>
+      <w:r>
+        <w:t xml:space="preserve">Wir verwenden ein vorgefertigtes Packet mit Eclipse und den Plugins, die wir brauchen. </w:t>
       </w:r>
     </w:p>
     <w:p>
@@ -392,41 +305,17 @@
       <w:r>
         <w:t xml:space="preserve">dort </w:t>
       </w:r>
-      <w:proofErr w:type="spellStart"/>
       <w:r>
         <w:rPr>
           <w:b/>
         </w:rPr>
-        <w:t>Eclipse</w:t>
-      </w:r>
-      <w:proofErr w:type="spellEnd"/>
-      <w:r>
-        <w:rPr>
-          <w:b/>
-        </w:rPr>
-        <w:t xml:space="preserve"> 4.2 SDK</w:t>
+        <w:t>Eclipse 4.2 SDK</w:t>
       </w:r>
       <w:r>
         <w:t xml:space="preserve"> </w:t>
       </w:r>
       <w:r>
-        <w:t>als „</w:t>
-      </w:r>
-      <w:proofErr w:type="spellStart"/>
-      <w:r>
-        <w:t>Preconfigured</w:t>
-      </w:r>
-      <w:proofErr w:type="spellEnd"/>
-      <w:r>
-        <w:t xml:space="preserve"> </w:t>
-      </w:r>
-      <w:proofErr w:type="spellStart"/>
-      <w:r>
-        <w:t>distro</w:t>
-      </w:r>
-      <w:proofErr w:type="spellEnd"/>
-      <w:r>
-        <w:t>“ herunter.</w:t>
+        <w:t>als „Preconfigured distro“ herunter.</w:t>
       </w:r>
       <w:r>
         <w:rPr>
@@ -444,109 +333,47 @@
     <w:p/>
     <w:p/>
     <w:p/>
+    <w:p/>
     <w:p>
-      <w:bookmarkStart w:id="0" w:name="_GoBack"/>
-      <w:bookmarkEnd w:id="0"/>
+      <w:pPr>
+        <w:pStyle w:val="berschrift2"/>
+      </w:pPr>
+      <w:r>
+        <w:lastRenderedPageBreak/>
+        <w:t>Eclipse einrichten</w:t>
+      </w:r>
     </w:p>
     <w:p>
-      <w:pPr>
-        <w:pStyle w:val="berschrift2"/>
-      </w:pPr>
-      <w:proofErr w:type="spellStart"/>
-      <w:r>
-        <w:lastRenderedPageBreak/>
-        <w:t>Eclipse</w:t>
-      </w:r>
-      <w:proofErr w:type="spellEnd"/>
-      <w:r>
-        <w:t xml:space="preserve"> einrichten</w:t>
+      <w:r>
+        <w:t>Starten Sie Eclipse. Eclipse fragt Sie dann nach dem Ort, wo Ihre Projekte gespeichert werden sollen.</w:t>
+      </w:r>
+      <w:r>
+        <w:t xml:space="preserve"> Dieser Ort wird „Workspace“ genannt. Man kann problemlos auch mehrere Workspaces haben.</w:t>
       </w:r>
     </w:p>
     <w:p>
       <w:r>
-        <w:t xml:space="preserve">Starten Sie </w:t>
-      </w:r>
-      <w:proofErr w:type="spellStart"/>
-      <w:r>
-        <w:t>Eclipse</w:t>
-      </w:r>
-      <w:proofErr w:type="spellEnd"/>
-      <w:r>
-        <w:t xml:space="preserve">. </w:t>
-      </w:r>
-      <w:proofErr w:type="spellStart"/>
-      <w:r>
-        <w:t>Eclipse</w:t>
-      </w:r>
-      <w:proofErr w:type="spellEnd"/>
-      <w:r>
-        <w:t xml:space="preserve"> fragt Sie dann nach dem Ort, wo Ihre Projekte gespeichert werden sollen.</w:t>
-      </w:r>
-      <w:r>
-        <w:t xml:space="preserve"> Dieser Ort wird „Workspace“ genannt. Man kann problemlos auch mehrere </w:t>
-      </w:r>
-      <w:proofErr w:type="spellStart"/>
-      <w:r>
-        <w:t>Workspaces</w:t>
-      </w:r>
-      <w:proofErr w:type="spellEnd"/>
-      <w:r>
-        <w:t xml:space="preserve"> haben.</w:t>
+        <w:t xml:space="preserve">Schliessen Sie den „Welcome“-Bildschirm, der nach dem Start erscheint. </w:t>
       </w:r>
     </w:p>
     <w:p>
       <w:r>
-        <w:t xml:space="preserve">Schliessen Sie den „Welcome“-Bildschirm, der nach dem Start erscheint. </w:t>
-      </w:r>
-    </w:p>
-    <w:p>
-      <w:r>
         <w:t xml:space="preserve">Öffnen Sie das Menu </w:t>
       </w:r>
-      <w:proofErr w:type="spellStart"/>
       <w:r>
         <w:rPr>
           <w:i/>
         </w:rPr>
-        <w:t>Window</w:t>
-      </w:r>
-      <w:proofErr w:type="spellEnd"/>
+        <w:t>Window | Preferences</w:t>
+      </w:r>
+      <w:r>
+        <w:t xml:space="preserve"> und gehen Sie zu </w:t>
+      </w:r>
       <w:r>
         <w:rPr>
           <w:i/>
         </w:rPr>
-        <w:t xml:space="preserve"> | </w:t>
-      </w:r>
-      <w:proofErr w:type="spellStart"/>
-      <w:r>
-        <w:rPr>
-          <w:i/>
-        </w:rPr>
-        <w:t>Preferences</w:t>
-      </w:r>
-      <w:proofErr w:type="spellEnd"/>
-      <w:r>
-        <w:t xml:space="preserve"> und gehen Sie zu </w:t>
-      </w:r>
-      <w:r>
-        <w:rPr>
-          <w:i/>
-        </w:rPr>
-        <w:t xml:space="preserve">Java | </w:t>
-      </w:r>
-      <w:proofErr w:type="spellStart"/>
-      <w:r>
-        <w:rPr>
-          <w:i/>
-        </w:rPr>
-        <w:t>Installed</w:t>
-      </w:r>
-      <w:proofErr w:type="spellEnd"/>
-      <w:r>
-        <w:rPr>
-          <w:i/>
-        </w:rPr>
-        <w:t xml:space="preserve"> JREs</w:t>
+        <w:t>Java | Installed JREs</w:t>
       </w:r>
       <w:r>
         <w:t xml:space="preserve">. Klicken Sie </w:t>
@@ -623,13 +450,8 @@
       <w:pPr>
         <w:pStyle w:val="berschrift2"/>
       </w:pPr>
-      <w:proofErr w:type="spellStart"/>
-      <w:r>
-        <w:t>Eclipse</w:t>
-      </w:r>
-      <w:proofErr w:type="spellEnd"/>
-      <w:r>
-        <w:t xml:space="preserve"> Projekte</w:t>
+      <w:r>
+        <w:t>Eclipse Projekte</w:t>
       </w:r>
     </w:p>
     <w:p>
@@ -639,15 +461,7 @@
         </w:rPr>
       </w:pPr>
       <w:r>
-        <w:t xml:space="preserve">Um ein neues </w:t>
-      </w:r>
-      <w:proofErr w:type="spellStart"/>
-      <w:r>
-        <w:t>Eclipse</w:t>
-      </w:r>
-      <w:proofErr w:type="spellEnd"/>
-      <w:r>
-        <w:t xml:space="preserve"> Projekt zu erstellen, wählen Sie </w:t>
+        <w:t xml:space="preserve">Um ein neues Eclipse Projekt zu erstellen, wählen Sie </w:t>
       </w:r>
       <w:r>
         <w:rPr>
@@ -681,15 +495,7 @@
     </w:p>
     <w:p>
       <w:r>
-        <w:t xml:space="preserve">Sie werden zum Teil vorgefertigte </w:t>
-      </w:r>
-      <w:proofErr w:type="spellStart"/>
-      <w:r>
-        <w:t>Eclipse</w:t>
-      </w:r>
-      <w:proofErr w:type="spellEnd"/>
-      <w:r>
-        <w:t xml:space="preserve"> Projekte für Übungen erhalten. Diese können Sie dann wie folgt </w:t>
+        <w:t xml:space="preserve">Sie werden zum Teil vorgefertigte Eclipse Projekte für Übungen erhalten. Diese können Sie dann wie folgt </w:t>
       </w:r>
       <w:r>
         <w:rPr>
@@ -716,88 +522,22 @@
         <w:rPr>
           <w:i/>
         </w:rPr>
-        <w:t xml:space="preserve">File | Import… | </w:t>
-      </w:r>
-      <w:proofErr w:type="spellStart"/>
+        <w:t>File | Import… | Existing Projects into Workspace</w:t>
+      </w:r>
+      <w:r>
+        <w:t xml:space="preserve">. </w:t>
+      </w:r>
+      <w:r>
+        <w:t xml:space="preserve">Dann wählen Sie, falls es eine Zip-Datei ist, </w:t>
+      </w:r>
       <w:r>
         <w:rPr>
           <w:i/>
         </w:rPr>
-        <w:t>Existing</w:t>
-      </w:r>
-      <w:proofErr w:type="spellEnd"/>
-      <w:r>
-        <w:rPr>
-          <w:i/>
-        </w:rPr>
-        <w:t xml:space="preserve"> Projects </w:t>
-      </w:r>
-      <w:proofErr w:type="spellStart"/>
-      <w:r>
-        <w:rPr>
-          <w:i/>
-        </w:rPr>
-        <w:t>into</w:t>
-      </w:r>
-      <w:proofErr w:type="spellEnd"/>
-      <w:r>
-        <w:rPr>
-          <w:i/>
-        </w:rPr>
-        <w:t xml:space="preserve"> Workspace</w:t>
-      </w:r>
-      <w:r>
-        <w:t xml:space="preserve">. </w:t>
-      </w:r>
-      <w:r>
-        <w:t xml:space="preserve">Dann wählen Sie, falls es eine Zip-Datei ist, </w:t>
-      </w:r>
-      <w:proofErr w:type="spellStart"/>
-      <w:r>
-        <w:rPr>
-          <w:i/>
-        </w:rPr>
-        <w:t>select</w:t>
-      </w:r>
-      <w:proofErr w:type="spellEnd"/>
-      <w:r>
-        <w:rPr>
-          <w:i/>
-        </w:rPr>
-        <w:t xml:space="preserve"> </w:t>
-      </w:r>
-      <w:proofErr w:type="spellStart"/>
-      <w:r>
-        <w:rPr>
-          <w:i/>
-        </w:rPr>
-        <w:t>archive</w:t>
-      </w:r>
-      <w:proofErr w:type="spellEnd"/>
-      <w:r>
-        <w:rPr>
-          <w:i/>
-        </w:rPr>
-        <w:t xml:space="preserve"> </w:t>
-      </w:r>
-      <w:proofErr w:type="spellStart"/>
-      <w:r>
-        <w:rPr>
-          <w:i/>
-        </w:rPr>
-        <w:t>file</w:t>
-      </w:r>
-      <w:proofErr w:type="spellEnd"/>
-      <w:r>
-        <w:t xml:space="preserve"> und wählen die Datei aus. Nun </w:t>
-      </w:r>
-      <w:proofErr w:type="gramStart"/>
-      <w:r>
-        <w:t>sollte</w:t>
-      </w:r>
-      <w:proofErr w:type="gramEnd"/>
-      <w:r>
-        <w:t xml:space="preserve"> ein oder mehrere Projekte aus der Zip-Datei unten ersche</w:t>
+        <w:t>select archive file</w:t>
+      </w:r>
+      <w:r>
+        <w:t xml:space="preserve"> und wählen die Datei aus. Nun sollte ein oder mehrere Projekte aus der Zip-Datei unten ersche</w:t>
       </w:r>
       <w:r>
         <w:t>i</w:t>
@@ -837,15 +577,7 @@
     </w:p>
     <w:p>
       <w:r>
-        <w:t xml:space="preserve">Um ein </w:t>
-      </w:r>
-      <w:proofErr w:type="spellStart"/>
-      <w:r>
-        <w:t>Eclipse</w:t>
-      </w:r>
-      <w:proofErr w:type="spellEnd"/>
-      <w:r>
-        <w:t xml:space="preserve"> Projekt zu </w:t>
+        <w:t xml:space="preserve">Um ein Eclipse Projekt zu </w:t>
       </w:r>
       <w:r>
         <w:t xml:space="preserve">exportieren klicken Sie mit der rechten Maustaste auf das Projekt und wählen </w:t>
@@ -893,63 +625,18 @@
       <w:pPr>
         <w:pStyle w:val="berschrift1"/>
       </w:pPr>
-      <w:proofErr w:type="spellStart"/>
-      <w:r>
-        <w:t>JavaFX</w:t>
-      </w:r>
-      <w:proofErr w:type="spellEnd"/>
-      <w:r>
-        <w:t xml:space="preserve"> Scene </w:t>
-      </w:r>
-      <w:proofErr w:type="spellStart"/>
-      <w:r>
-        <w:t>Builder</w:t>
-      </w:r>
-      <w:proofErr w:type="spellEnd"/>
-      <w:r>
-        <w:t xml:space="preserve"> installieren</w:t>
+      <w:r>
+        <w:t>JavaFX Scene Builder installieren</w:t>
       </w:r>
     </w:p>
     <w:p>
       <w:r>
-        <w:t xml:space="preserve">Zum Entwickeln von Grafischen Benutzeroberflächen benutzen wir den </w:t>
-      </w:r>
-      <w:proofErr w:type="spellStart"/>
-      <w:r>
-        <w:t>JavaFX</w:t>
-      </w:r>
-      <w:proofErr w:type="spellEnd"/>
-      <w:r>
-        <w:t xml:space="preserve"> Scene </w:t>
-      </w:r>
-      <w:proofErr w:type="spellStart"/>
-      <w:r>
-        <w:t>Builder</w:t>
-      </w:r>
-      <w:proofErr w:type="spellEnd"/>
-      <w:r>
-        <w:t>.</w:t>
+        <w:t>Zum Entwickeln von Grafischen Benutzeroberflächen benutzen wir den JavaFX Scene Builder.</w:t>
       </w:r>
     </w:p>
     <w:p>
       <w:r>
-        <w:t xml:space="preserve">Laden Sie den </w:t>
-      </w:r>
-      <w:proofErr w:type="spellStart"/>
-      <w:r>
-        <w:t>JavaFX</w:t>
-      </w:r>
-      <w:proofErr w:type="spellEnd"/>
-      <w:r>
-        <w:t xml:space="preserve"> Scene </w:t>
-      </w:r>
-      <w:proofErr w:type="spellStart"/>
-      <w:r>
-        <w:t>Builder</w:t>
-      </w:r>
-      <w:proofErr w:type="spellEnd"/>
-      <w:r>
-        <w:t xml:space="preserve"> unter </w:t>
+        <w:t xml:space="preserve">Laden Sie den JavaFX Scene Builder unter </w:t>
       </w:r>
       <w:hyperlink r:id="rId14" w:history="1">
         <w:r>
@@ -1044,8 +731,12 @@
     <w:p/>
     <w:p/>
     <w:sectPr>
-      <w:headerReference w:type="default" r:id="rId16"/>
-      <w:footerReference w:type="default" r:id="rId17"/>
+      <w:headerReference w:type="even" r:id="rId16"/>
+      <w:headerReference w:type="default" r:id="rId17"/>
+      <w:footerReference w:type="even" r:id="rId18"/>
+      <w:footerReference w:type="default" r:id="rId19"/>
+      <w:headerReference w:type="first" r:id="rId20"/>
+      <w:footerReference w:type="first" r:id="rId21"/>
       <w:pgSz w:w="11906" w:h="16838"/>
       <w:pgMar w:top="1246" w:right="991" w:bottom="993" w:left="993" w:header="708" w:footer="634" w:gutter="0"/>
       <w:cols w:space="708"/>
@@ -1084,65 +775,91 @@
 <w:ftr xmlns:wpc="http://schemas.microsoft.com/office/word/2010/wordprocessingCanvas" xmlns:mc="http://schemas.openxmlformats.org/markup-compatibility/2006" xmlns:o="urn:schemas-microsoft-com:office:office" xmlns:r="http://schemas.openxmlformats.org/officeDocument/2006/relationships" xmlns:m="http://schemas.openxmlformats.org/officeDocument/2006/math" xmlns:v="urn:schemas-microsoft-com:vml" xmlns:wp14="http://schemas.microsoft.com/office/word/2010/wordprocessingDrawing" xmlns:wp="http://schemas.openxmlformats.org/drawingml/2006/wordprocessingDrawing" xmlns:w10="urn:schemas-microsoft-com:office:word" xmlns:w="http://schemas.openxmlformats.org/wordprocessingml/2006/main" xmlns:w14="http://schemas.microsoft.com/office/word/2010/wordml" xmlns:wpg="http://schemas.microsoft.com/office/word/2010/wordprocessingGroup" xmlns:wpi="http://schemas.microsoft.com/office/word/2010/wordprocessingInk" xmlns:wne="http://schemas.microsoft.com/office/word/2006/wordml" xmlns:wps="http://schemas.microsoft.com/office/word/2010/wordprocessingShape" mc:Ignorable="w14 wp14">
   <w:p>
     <w:pPr>
-      <w:pStyle w:val="Kopf-undFusszeile"/>
-      <w:tabs>
-        <w:tab w:val="clear" w:pos="6096"/>
-        <w:tab w:val="center" w:pos="4961"/>
-      </w:tabs>
-      <w:rPr>
+      <w:pStyle w:val="Fuzeile"/>
+    </w:pPr>
+  </w:p>
+</w:ftr>
+</file>
+
+<file path=word/footer2.xml><?xml version="1.0" encoding="utf-8"?>
+<w:ftr xmlns:wpc="http://schemas.microsoft.com/office/word/2010/wordprocessingCanvas" xmlns:mc="http://schemas.openxmlformats.org/markup-compatibility/2006" xmlns:o="urn:schemas-microsoft-com:office:office" xmlns:r="http://schemas.openxmlformats.org/officeDocument/2006/relationships" xmlns:m="http://schemas.openxmlformats.org/officeDocument/2006/math" xmlns:v="urn:schemas-microsoft-com:vml" xmlns:wp14="http://schemas.microsoft.com/office/word/2010/wordprocessingDrawing" xmlns:wp="http://schemas.openxmlformats.org/drawingml/2006/wordprocessingDrawing" xmlns:w10="urn:schemas-microsoft-com:office:word" xmlns:w="http://schemas.openxmlformats.org/wordprocessingml/2006/main" xmlns:w14="http://schemas.microsoft.com/office/word/2010/wordml" xmlns:wpg="http://schemas.microsoft.com/office/word/2010/wordprocessingGroup" xmlns:wpi="http://schemas.microsoft.com/office/word/2010/wordprocessingInk" xmlns:wne="http://schemas.microsoft.com/office/word/2006/wordml" xmlns:wps="http://schemas.microsoft.com/office/word/2010/wordprocessingShape" mc:Ignorable="w14 wp14">
+  <w:p>
+    <w:pPr>
+      <w:pStyle w:val="Fuzeile"/>
+      <w:rPr>
+        <w:lang w:val="en-US"/>
+      </w:rPr>
+    </w:pPr>
+    <w:r>
+      <w:rPr>
+        <w:rFonts w:asciiTheme="majorHAnsi" w:eastAsiaTheme="majorEastAsia" w:hAnsiTheme="majorHAnsi" w:cstheme="majorBidi"/>
+        <w:i/>
+        <w:noProof/>
         <w:sz w:val="16"/>
         <w:szCs w:val="16"/>
-        <w:lang w:val="en-US"/>
-      </w:rPr>
-    </w:pPr>
+        <w:lang w:val="en-US" w:eastAsia="de-DE"/>
+      </w:rPr>
+      <w:t>Mar</w:t>
+    </w:r>
     <w:r>
       <w:rPr>
+        <w:rFonts w:asciiTheme="majorHAnsi" w:eastAsiaTheme="majorEastAsia" w:hAnsiTheme="majorHAnsi" w:cstheme="majorBidi"/>
+        <w:i/>
+        <w:noProof/>
         <w:sz w:val="16"/>
         <w:szCs w:val="16"/>
-        <w:lang w:val="en-US"/>
-      </w:rPr>
-      <w:t>Marco Jakob /</w:t>
+        <w:lang w:val="en-US" w:eastAsia="de-DE"/>
+      </w:rPr>
+      <w:t xml:space="preserve">co Jakob / </w:t>
     </w:r>
+    <w:hyperlink r:id="rId1" w:history="1">
+      <w:r>
+        <w:rPr>
+          <w:rStyle w:val="Hyperlink"/>
+          <w:rFonts w:asciiTheme="majorHAnsi" w:eastAsiaTheme="majorEastAsia" w:hAnsiTheme="majorHAnsi" w:cstheme="majorBidi"/>
+          <w:i/>
+          <w:noProof/>
+          <w:sz w:val="16"/>
+          <w:szCs w:val="16"/>
+          <w:lang w:val="en-US" w:eastAsia="de-DE"/>
+        </w:rPr>
+        <w:t>http://edu.makery.ch</w:t>
+      </w:r>
+    </w:hyperlink>
     <w:r>
       <w:rPr>
+        <w:rFonts w:asciiTheme="majorHAnsi" w:eastAsiaTheme="majorEastAsia" w:hAnsiTheme="majorHAnsi" w:cstheme="majorBidi"/>
+        <w:i/>
+        <w:noProof/>
         <w:sz w:val="16"/>
         <w:szCs w:val="16"/>
-        <w:lang w:val="en-US"/>
+        <w:lang w:val="en-US" w:eastAsia="de-DE"/>
       </w:rPr>
       <w:t xml:space="preserve"> </w:t>
     </w:r>
+    <w:bookmarkStart w:id="0" w:name="_GoBack"/>
+    <w:bookmarkEnd w:id="0"/>
     <w:r>
       <w:rPr>
+        <w:rFonts w:asciiTheme="majorHAnsi" w:eastAsiaTheme="majorEastAsia" w:hAnsiTheme="majorHAnsi" w:cstheme="majorBidi"/>
+        <w:i/>
+        <w:noProof/>
         <w:sz w:val="16"/>
         <w:szCs w:val="16"/>
-        <w:lang w:val="en-US"/>
-      </w:rPr>
-      <w:t>GameGrid</w:t>
+        <w:lang w:val="en-US" w:eastAsia="de-DE"/>
+      </w:rPr>
+      <w:t>/ GameGridKara v2.0</w:t>
     </w:r>
-    <w:r>
-      <w:rPr>
-        <w:sz w:val="16"/>
-        <w:szCs w:val="16"/>
-        <w:lang w:val="en-US"/>
-      </w:rPr>
-      <w:t xml:space="preserve">Kara </w:t>
-    </w:r>
-    <w:r>
-      <w:rPr>
-        <w:sz w:val="16"/>
-        <w:szCs w:val="16"/>
-        <w:lang w:val="en-US"/>
-      </w:rPr>
-      <w:t>v</w:t>
-    </w:r>
-    <w:r>
-      <w:rPr>
-        <w:sz w:val="16"/>
-        <w:szCs w:val="16"/>
-        <w:lang w:val="en-US"/>
-      </w:rPr>
-      <w:t>1.3</w:t>
-    </w:r>
+  </w:p>
+</w:ftr>
+</file>
+
+<file path=word/footer3.xml><?xml version="1.0" encoding="utf-8"?>
+<w:ftr xmlns:wpc="http://schemas.microsoft.com/office/word/2010/wordprocessingCanvas" xmlns:mc="http://schemas.openxmlformats.org/markup-compatibility/2006" xmlns:o="urn:schemas-microsoft-com:office:office" xmlns:r="http://schemas.openxmlformats.org/officeDocument/2006/relationships" xmlns:m="http://schemas.openxmlformats.org/officeDocument/2006/math" xmlns:v="urn:schemas-microsoft-com:vml" xmlns:wp14="http://schemas.microsoft.com/office/word/2010/wordprocessingDrawing" xmlns:wp="http://schemas.openxmlformats.org/drawingml/2006/wordprocessingDrawing" xmlns:w10="urn:schemas-microsoft-com:office:word" xmlns:w="http://schemas.openxmlformats.org/wordprocessingml/2006/main" xmlns:w14="http://schemas.microsoft.com/office/word/2010/wordml" xmlns:wpg="http://schemas.microsoft.com/office/word/2010/wordprocessingGroup" xmlns:wpi="http://schemas.microsoft.com/office/word/2010/wordprocessingInk" xmlns:wne="http://schemas.microsoft.com/office/word/2006/wordml" xmlns:wps="http://schemas.microsoft.com/office/word/2010/wordprocessingShape" mc:Ignorable="w14 wp14">
+  <w:p>
+    <w:pPr>
+      <w:pStyle w:val="Fuzeile"/>
+    </w:pPr>
   </w:p>
 </w:ftr>
 </file>
@@ -1173,6 +890,16 @@
 </file>
 
 <file path=word/header1.xml><?xml version="1.0" encoding="utf-8"?>
+<w:hdr xmlns:wpc="http://schemas.microsoft.com/office/word/2010/wordprocessingCanvas" xmlns:mc="http://schemas.openxmlformats.org/markup-compatibility/2006" xmlns:o="urn:schemas-microsoft-com:office:office" xmlns:r="http://schemas.openxmlformats.org/officeDocument/2006/relationships" xmlns:m="http://schemas.openxmlformats.org/officeDocument/2006/math" xmlns:v="urn:schemas-microsoft-com:vml" xmlns:wp14="http://schemas.microsoft.com/office/word/2010/wordprocessingDrawing" xmlns:wp="http://schemas.openxmlformats.org/drawingml/2006/wordprocessingDrawing" xmlns:w10="urn:schemas-microsoft-com:office:word" xmlns:w="http://schemas.openxmlformats.org/wordprocessingml/2006/main" xmlns:w14="http://schemas.microsoft.com/office/word/2010/wordml" xmlns:wpg="http://schemas.microsoft.com/office/word/2010/wordprocessingGroup" xmlns:wpi="http://schemas.microsoft.com/office/word/2010/wordprocessingInk" xmlns:wne="http://schemas.microsoft.com/office/word/2006/wordml" xmlns:wps="http://schemas.microsoft.com/office/word/2010/wordprocessingShape" mc:Ignorable="w14 wp14">
+  <w:p>
+    <w:pPr>
+      <w:pStyle w:val="Kopfzeile"/>
+    </w:pPr>
+  </w:p>
+</w:hdr>
+</file>
+
+<file path=word/header2.xml><?xml version="1.0" encoding="utf-8"?>
 <w:hdr xmlns:wpc="http://schemas.microsoft.com/office/word/2010/wordprocessingCanvas" xmlns:mc="http://schemas.openxmlformats.org/markup-compatibility/2006" xmlns:o="urn:schemas-microsoft-com:office:office" xmlns:r="http://schemas.openxmlformats.org/officeDocument/2006/relationships" xmlns:m="http://schemas.openxmlformats.org/officeDocument/2006/math" xmlns:v="urn:schemas-microsoft-com:vml" xmlns:wp14="http://schemas.microsoft.com/office/word/2010/wordprocessingDrawing" xmlns:wp="http://schemas.openxmlformats.org/drawingml/2006/wordprocessingDrawing" xmlns:w10="urn:schemas-microsoft-com:office:word" xmlns:w="http://schemas.openxmlformats.org/wordprocessingml/2006/main" xmlns:w14="http://schemas.microsoft.com/office/word/2010/wordml" xmlns:wpg="http://schemas.microsoft.com/office/word/2010/wordprocessingGroup" xmlns:wpi="http://schemas.microsoft.com/office/word/2010/wordprocessingInk" xmlns:wne="http://schemas.microsoft.com/office/word/2006/wordml" xmlns:wps="http://schemas.microsoft.com/office/word/2010/wordprocessingShape" mc:Ignorable="w14 wp14">
   <w:p>
     <w:pPr>
@@ -1290,12 +1017,22 @@
       <w:fldChar w:fldCharType="separate"/>
     </w:r>
     <w:r>
-      <w:t>2</w:t>
+      <w:t>1</w:t>
     </w:r>
     <w:r>
       <w:fldChar w:fldCharType="end"/>
     </w:r>
   </w:p>
+  <w:p>
+    <w:pPr>
+      <w:pStyle w:val="Kopfzeile"/>
+    </w:pPr>
+  </w:p>
+</w:hdr>
+</file>
+
+<file path=word/header3.xml><?xml version="1.0" encoding="utf-8"?>
+<w:hdr xmlns:wpc="http://schemas.microsoft.com/office/word/2010/wordprocessingCanvas" xmlns:mc="http://schemas.openxmlformats.org/markup-compatibility/2006" xmlns:o="urn:schemas-microsoft-com:office:office" xmlns:r="http://schemas.openxmlformats.org/officeDocument/2006/relationships" xmlns:m="http://schemas.openxmlformats.org/officeDocument/2006/math" xmlns:v="urn:schemas-microsoft-com:vml" xmlns:wp14="http://schemas.microsoft.com/office/word/2010/wordprocessingDrawing" xmlns:wp="http://schemas.openxmlformats.org/drawingml/2006/wordprocessingDrawing" xmlns:w10="urn:schemas-microsoft-com:office:word" xmlns:w="http://schemas.openxmlformats.org/wordprocessingml/2006/main" xmlns:w14="http://schemas.microsoft.com/office/word/2010/wordml" xmlns:wpg="http://schemas.microsoft.com/office/word/2010/wordprocessingGroup" xmlns:wpi="http://schemas.microsoft.com/office/word/2010/wordprocessingInk" xmlns:wne="http://schemas.microsoft.com/office/word/2006/wordml" xmlns:wps="http://schemas.microsoft.com/office/word/2010/wordprocessingShape" mc:Ignorable="w14 wp14">
   <w:p>
     <w:pPr>
       <w:pStyle w:val="Kopfzeile"/>
@@ -9266,7 +9003,7 @@
 </file>
 
 <file path=customXml/itemProps2.xml><?xml version="1.0" encoding="utf-8"?>
-<ds:datastoreItem xmlns:ds="http://schemas.openxmlformats.org/officeDocument/2006/customXml" ds:itemID="{39B897E6-4864-487E-914E-FA1BF7F814BC}">
+<ds:datastoreItem xmlns:ds="http://schemas.openxmlformats.org/officeDocument/2006/customXml" ds:itemID="{48EB6A9D-D0A5-4762-87FE-E70EAD1E0AFD}">
   <ds:schemaRefs>
     <ds:schemaRef ds:uri="http://schemas.openxmlformats.org/officeDocument/2006/bibliography"/>
   </ds:schemaRefs>

</xml_diff>